<commit_message>
Added a few new things
</commit_message>
<xml_diff>
--- a/AZ-900 Notes.docx
+++ b/AZ-900 Notes.docx
@@ -358,6 +358,18 @@
     <w:p>
       <w:pPr>
         <w:pStyle w:val="NoSpacing"/>
+        <w:numPr>
+          <w:ilvl w:val="0"/>
+          <w:numId w:val="4"/>
+        </w:numPr>
+      </w:pPr>
+      <w:r>
+        <w:t>Azure Site Recovery provides Fault Tolerance</w:t>
+      </w:r>
+    </w:p>
+    <w:p>
+      <w:pPr>
+        <w:pStyle w:val="NoSpacing"/>
       </w:pPr>
     </w:p>
     <w:p>
@@ -457,11 +469,6 @@
       <w:r>
         <w:t>Allow us to access resources from previous points in time</w:t>
       </w:r>
-    </w:p>
-    <w:p>
-      <w:pPr>
-        <w:pStyle w:val="NoSpacing"/>
-      </w:pPr>
     </w:p>
     <w:p>
       <w:pPr>
@@ -2783,6 +2790,8 @@
       <w:r>
         <w:t xml:space="preserve"> (Sovereign)</w:t>
       </w:r>
+      <w:bookmarkStart w:id="0" w:name="_GoBack"/>
+      <w:bookmarkEnd w:id="0"/>
     </w:p>
     <w:p>
       <w:pPr>
@@ -2791,14 +2800,24 @@
           <w:ilvl w:val="1"/>
           <w:numId w:val="9"/>
         </w:numPr>
-      </w:pPr>
-      <w:r>
-        <w:t>Available to organizations that have already purchased Microsoft Cloud Germany</w:t>
-      </w:r>
-    </w:p>
-    <w:p>
-      <w:pPr>
-        <w:pStyle w:val="NoSpacing"/>
+        <w:rPr>
+          <w:bCs/>
+        </w:rPr>
+      </w:pPr>
+      <w:r>
+        <w:t>A</w:t>
+      </w:r>
+      <w:r>
+        <w:rPr>
+          <w:bCs/>
+        </w:rPr>
+        <w:t>ny user or enterprise that requires its data to reside in Germany.</w:t>
+      </w:r>
+    </w:p>
+    <w:p>
+      <w:pPr>
+        <w:pStyle w:val="NoSpacing"/>
+        <w:ind w:left="1440"/>
       </w:pPr>
     </w:p>
     <w:p>
@@ -4644,6 +4663,30 @@
     <w:p>
       <w:pPr>
         <w:pStyle w:val="NoSpacing"/>
+        <w:numPr>
+          <w:ilvl w:val="0"/>
+          <w:numId w:val="70"/>
+        </w:numPr>
+      </w:pPr>
+      <w:r>
+        <w:t>A subscription can only have a single account administrator</w:t>
+      </w:r>
+    </w:p>
+    <w:p>
+      <w:pPr>
+        <w:pStyle w:val="NoSpacing"/>
+        <w:numPr>
+          <w:ilvl w:val="0"/>
+          <w:numId w:val="70"/>
+        </w:numPr>
+      </w:pPr>
+      <w:r>
+        <w:t>A subscription must be managed using a MS account only</w:t>
+      </w:r>
+    </w:p>
+    <w:p>
+      <w:pPr>
+        <w:pStyle w:val="NoSpacing"/>
       </w:pPr>
     </w:p>
     <w:p>
@@ -4842,6 +4885,7 @@
         </w:numPr>
       </w:pPr>
       <w:r>
+        <w:lastRenderedPageBreak/>
         <w:t xml:space="preserve">Tenant is a directory, where a </w:t>
       </w:r>
       <w:r>
@@ -4869,7 +4913,6 @@
         </w:numPr>
       </w:pPr>
       <w:r>
-        <w:lastRenderedPageBreak/>
         <w:t>A tenant can have many subscriptions, but not vice versa.</w:t>
       </w:r>
     </w:p>
@@ -5168,36 +5211,9 @@
       <w:pPr>
         <w:pStyle w:val="NoSpacing"/>
       </w:pPr>
-    </w:p>
-    <w:p>
-      <w:pPr>
-        <w:pStyle w:val="NoSpacing"/>
-      </w:pPr>
-    </w:p>
-    <w:p>
-      <w:pPr>
-        <w:pStyle w:val="NoSpacing"/>
-      </w:pPr>
-    </w:p>
-    <w:p>
-      <w:pPr>
-        <w:pStyle w:val="NoSpacing"/>
-      </w:pPr>
       <w:r>
         <w:lastRenderedPageBreak/>
         <w:t>Azure Resource manager (ARM)</w:t>
-      </w:r>
-    </w:p>
-    <w:p>
-      <w:pPr>
-        <w:pStyle w:val="NoSpacing"/>
-        <w:numPr>
-          <w:ilvl w:val="0"/>
-          <w:numId w:val="233"/>
-        </w:numPr>
-      </w:pPr>
-      <w:r>
-        <w:t>A framework to perform tasks as a group rather than individually</w:t>
       </w:r>
     </w:p>
     <w:p>
@@ -5690,6 +5706,11 @@
       <w:r>
         <w:t>MS has recommended standards for tags</w:t>
       </w:r>
+    </w:p>
+    <w:p>
+      <w:pPr>
+        <w:pStyle w:val="NoSpacing"/>
+      </w:pPr>
     </w:p>
     <w:p>
       <w:pPr>
@@ -12457,6 +12478,9 @@
       <w:r>
         <w:t xml:space="preserve"> bytes) max storage amount</w:t>
       </w:r>
+      <w:r>
+        <w:t>, unlimited files</w:t>
+      </w:r>
     </w:p>
     <w:p>
       <w:pPr>
@@ -15679,7 +15703,16 @@
         </w:numPr>
       </w:pPr>
       <w:r>
-        <w:t xml:space="preserve">Service for open source analytics such as Apache Spark or Apache </w:t>
+        <w:t xml:space="preserve">Service for </w:t>
+      </w:r>
+      <w:r>
+        <w:rPr>
+          <w:b/>
+        </w:rPr>
+        <w:t>open source analytics</w:t>
+      </w:r>
+      <w:r>
+        <w:t xml:space="preserve"> such as Apache Spark or Apache </w:t>
       </w:r>
       <w:proofErr w:type="spellStart"/>
       <w:r>
@@ -15927,6 +15960,9 @@
           <w:ilvl w:val="0"/>
           <w:numId w:val="122"/>
         </w:numPr>
+        <w:rPr>
+          <w:rStyle w:val="course-playerquizprompt"/>
+        </w:rPr>
       </w:pPr>
       <w:r>
         <w:lastRenderedPageBreak/>
@@ -15942,6 +15978,28 @@
     <w:p>
       <w:pPr>
         <w:pStyle w:val="NoSpacing"/>
+        <w:numPr>
+          <w:ilvl w:val="0"/>
+          <w:numId w:val="122"/>
+        </w:numPr>
+      </w:pPr>
+      <w:r>
+        <w:rPr>
+          <w:rStyle w:val="course-playerquizprompt"/>
+          <w:b/>
+        </w:rPr>
+        <w:t>parallel</w:t>
+      </w:r>
+      <w:r>
+        <w:rPr>
+          <w:rStyle w:val="course-playerquizprompt"/>
+        </w:rPr>
+        <w:t xml:space="preserve"> data transformation</w:t>
+      </w:r>
+    </w:p>
+    <w:p>
+      <w:pPr>
+        <w:pStyle w:val="NoSpacing"/>
       </w:pPr>
     </w:p>
     <w:p>
@@ -16049,11 +16107,6 @@
       <w:r>
         <w:t>Meant to be used interactively</w:t>
       </w:r>
-    </w:p>
-    <w:p>
-      <w:pPr>
-        <w:pStyle w:val="NoSpacing"/>
-      </w:pPr>
     </w:p>
     <w:p>
       <w:pPr>
@@ -25712,8 +25765,6 @@
       <w:r>
         <w:t xml:space="preserve"> a deal for transferring a lot</w:t>
       </w:r>
-      <w:bookmarkStart w:id="0" w:name="_GoBack"/>
-      <w:bookmarkEnd w:id="0"/>
     </w:p>
     <w:p>
       <w:pPr>
@@ -55182,10 +55233,32 @@
     <w:qFormat/>
     <w:rsid w:val="00CE62B6"/>
   </w:style>
+  <w:style w:type="paragraph" w:styleId="Heading3">
+    <w:name w:val="heading 3"/>
+    <w:basedOn w:val="Normal"/>
+    <w:next w:val="Normal"/>
+    <w:link w:val="Heading3Char"/>
+    <w:uiPriority w:val="9"/>
+    <w:semiHidden/>
+    <w:unhideWhenUsed/>
+    <w:qFormat/>
+    <w:rsid w:val="00CC4BD1"/>
+    <w:pPr>
+      <w:keepNext/>
+      <w:keepLines/>
+      <w:spacing w:before="200" w:after="0"/>
+      <w:outlineLvl w:val="2"/>
+    </w:pPr>
+    <w:rPr>
+      <w:rFonts w:asciiTheme="majorHAnsi" w:eastAsiaTheme="majorEastAsia" w:hAnsiTheme="majorHAnsi" w:cstheme="majorBidi"/>
+      <w:b/>
+      <w:bCs/>
+      <w:color w:val="4F81BD" w:themeColor="accent1"/>
+    </w:rPr>
+  </w:style>
   <w:style w:type="character" w:default="1" w:styleId="DefaultParagraphFont">
     <w:name w:val="Default Paragraph Font"/>
     <w:uiPriority w:val="1"/>
-    <w:semiHidden/>
     <w:unhideWhenUsed/>
   </w:style>
   <w:style w:type="table" w:default="1" w:styleId="TableNormal">
@@ -55351,6 +55424,20 @@
     <w:basedOn w:val="DefaultParagraphFont"/>
     <w:rsid w:val="0054235E"/>
   </w:style>
+  <w:style w:type="character" w:customStyle="1" w:styleId="Heading3Char">
+    <w:name w:val="Heading 3 Char"/>
+    <w:basedOn w:val="DefaultParagraphFont"/>
+    <w:link w:val="Heading3"/>
+    <w:uiPriority w:val="9"/>
+    <w:semiHidden/>
+    <w:rsid w:val="00CC4BD1"/>
+    <w:rPr>
+      <w:rFonts w:asciiTheme="majorHAnsi" w:eastAsiaTheme="majorEastAsia" w:hAnsiTheme="majorHAnsi" w:cstheme="majorBidi"/>
+      <w:b/>
+      <w:bCs/>
+      <w:color w:val="4F81BD" w:themeColor="accent1"/>
+    </w:rPr>
+  </w:style>
 </w:styles>
 </file>
 
@@ -55515,10 +55602,32 @@
     <w:qFormat/>
     <w:rsid w:val="00CE62B6"/>
   </w:style>
+  <w:style w:type="paragraph" w:styleId="Heading3">
+    <w:name w:val="heading 3"/>
+    <w:basedOn w:val="Normal"/>
+    <w:next w:val="Normal"/>
+    <w:link w:val="Heading3Char"/>
+    <w:uiPriority w:val="9"/>
+    <w:semiHidden/>
+    <w:unhideWhenUsed/>
+    <w:qFormat/>
+    <w:rsid w:val="00CC4BD1"/>
+    <w:pPr>
+      <w:keepNext/>
+      <w:keepLines/>
+      <w:spacing w:before="200" w:after="0"/>
+      <w:outlineLvl w:val="2"/>
+    </w:pPr>
+    <w:rPr>
+      <w:rFonts w:asciiTheme="majorHAnsi" w:eastAsiaTheme="majorEastAsia" w:hAnsiTheme="majorHAnsi" w:cstheme="majorBidi"/>
+      <w:b/>
+      <w:bCs/>
+      <w:color w:val="4F81BD" w:themeColor="accent1"/>
+    </w:rPr>
+  </w:style>
   <w:style w:type="character" w:default="1" w:styleId="DefaultParagraphFont">
     <w:name w:val="Default Paragraph Font"/>
     <w:uiPriority w:val="1"/>
-    <w:semiHidden/>
     <w:unhideWhenUsed/>
   </w:style>
   <w:style w:type="table" w:default="1" w:styleId="TableNormal">
@@ -55683,6 +55792,20 @@
     <w:name w:val="answer-description"/>
     <w:basedOn w:val="DefaultParagraphFont"/>
     <w:rsid w:val="0054235E"/>
+  </w:style>
+  <w:style w:type="character" w:customStyle="1" w:styleId="Heading3Char">
+    <w:name w:val="Heading 3 Char"/>
+    <w:basedOn w:val="DefaultParagraphFont"/>
+    <w:link w:val="Heading3"/>
+    <w:uiPriority w:val="9"/>
+    <w:semiHidden/>
+    <w:rsid w:val="00CC4BD1"/>
+    <w:rPr>
+      <w:rFonts w:asciiTheme="majorHAnsi" w:eastAsiaTheme="majorEastAsia" w:hAnsiTheme="majorHAnsi" w:cstheme="majorBidi"/>
+      <w:b/>
+      <w:bCs/>
+      <w:color w:val="4F81BD" w:themeColor="accent1"/>
+    </w:rPr>
   </w:style>
 </w:styles>
 </file>
@@ -55977,7 +56100,7 @@
 </file>
 
 <file path=customXml/itemProps1.xml><?xml version="1.0" encoding="utf-8"?>
-<ds:datastoreItem xmlns:ds="http://schemas.openxmlformats.org/officeDocument/2006/customXml" ds:itemID="{6161DE61-1647-40AA-A770-530BCDD12411}">
+<ds:datastoreItem xmlns:ds="http://schemas.openxmlformats.org/officeDocument/2006/customXml" ds:itemID="{FE8B1E39-EF08-40F8-95F4-5CE55ECC8030}">
   <ds:schemaRefs>
     <ds:schemaRef ds:uri="http://schemas.openxmlformats.org/officeDocument/2006/bibliography"/>
   </ds:schemaRefs>

</xml_diff>